<commit_message>
added senior design back in
</commit_message>
<xml_diff>
--- a/Web Development.docx
+++ b/Web Development.docx
@@ -2039,6 +2039,7 @@
           <w:rFonts w:ascii="Times New Roman" w:eastAsia="Times New Roman" w:hAnsi="Times New Roman" w:cs="Times New Roman"/>
           <w:i/>
           <w:color w:val="595959" w:themeColor="text1" w:themeTint="A6"/>
+          <w:spacing w:val="-1"/>
         </w:rPr>
       </w:pPr>
       <w:r>
@@ -2232,6 +2233,1182 @@
           <w:spacing w:val="-1"/>
         </w:rPr>
         <w:t>Multi Robot Systems Lab</w:t>
+      </w:r>
+    </w:p>
+    <w:p>
+      <w:pPr>
+        <w:spacing w:before="120"/>
+        <w:ind w:left="259"/>
+        <w:rPr>
+          <w:rFonts w:ascii="Times New Roman" w:eastAsia="Times New Roman" w:hAnsi="Times New Roman" w:cs="Times New Roman"/>
+          <w:color w:val="365F91" w:themeColor="accent1" w:themeShade="BF"/>
+        </w:rPr>
+      </w:pPr>
+      <w:r>
+        <w:rPr>
+          <w:rFonts w:ascii="Times New Roman" w:eastAsia="Times New Roman" w:hAnsi="Times New Roman" w:cs="Times New Roman"/>
+          <w:b/>
+          <w:bCs/>
+          <w:i/>
+          <w:color w:val="365F91" w:themeColor="accent1" w:themeShade="BF"/>
+          <w:spacing w:val="-1"/>
+        </w:rPr>
+        <w:t>S</w:t>
+      </w:r>
+      <w:r>
+        <w:rPr>
+          <w:rFonts w:ascii="Times New Roman" w:eastAsia="Times New Roman" w:hAnsi="Times New Roman" w:cs="Times New Roman"/>
+          <w:b/>
+          <w:bCs/>
+          <w:i/>
+          <w:color w:val="365F91" w:themeColor="accent1" w:themeShade="BF"/>
+        </w:rPr>
+        <w:t>e</w:t>
+      </w:r>
+      <w:r>
+        <w:rPr>
+          <w:rFonts w:ascii="Times New Roman" w:eastAsia="Times New Roman" w:hAnsi="Times New Roman" w:cs="Times New Roman"/>
+          <w:b/>
+          <w:bCs/>
+          <w:i/>
+          <w:color w:val="365F91" w:themeColor="accent1" w:themeShade="BF"/>
+          <w:spacing w:val="-1"/>
+        </w:rPr>
+        <w:t>n</w:t>
+      </w:r>
+      <w:r>
+        <w:rPr>
+          <w:rFonts w:ascii="Times New Roman" w:eastAsia="Times New Roman" w:hAnsi="Times New Roman" w:cs="Times New Roman"/>
+          <w:b/>
+          <w:bCs/>
+          <w:i/>
+          <w:color w:val="365F91" w:themeColor="accent1" w:themeShade="BF"/>
+          <w:spacing w:val="1"/>
+        </w:rPr>
+        <w:t>i</w:t>
+      </w:r>
+      <w:r>
+        <w:rPr>
+          <w:rFonts w:ascii="Times New Roman" w:eastAsia="Times New Roman" w:hAnsi="Times New Roman" w:cs="Times New Roman"/>
+          <w:b/>
+          <w:bCs/>
+          <w:i/>
+          <w:color w:val="365F91" w:themeColor="accent1" w:themeShade="BF"/>
+        </w:rPr>
+        <w:t xml:space="preserve">or </w:t>
+      </w:r>
+      <w:r>
+        <w:rPr>
+          <w:rFonts w:ascii="Times New Roman" w:eastAsia="Times New Roman" w:hAnsi="Times New Roman" w:cs="Times New Roman"/>
+          <w:b/>
+          <w:bCs/>
+          <w:i/>
+          <w:color w:val="365F91" w:themeColor="accent1" w:themeShade="BF"/>
+          <w:spacing w:val="-4"/>
+        </w:rPr>
+        <w:t>D</w:t>
+      </w:r>
+      <w:r>
+        <w:rPr>
+          <w:rFonts w:ascii="Times New Roman" w:eastAsia="Times New Roman" w:hAnsi="Times New Roman" w:cs="Times New Roman"/>
+          <w:b/>
+          <w:bCs/>
+          <w:i/>
+          <w:color w:val="365F91" w:themeColor="accent1" w:themeShade="BF"/>
+        </w:rPr>
+        <w:t>es</w:t>
+      </w:r>
+      <w:r>
+        <w:rPr>
+          <w:rFonts w:ascii="Times New Roman" w:eastAsia="Times New Roman" w:hAnsi="Times New Roman" w:cs="Times New Roman"/>
+          <w:b/>
+          <w:bCs/>
+          <w:i/>
+          <w:color w:val="365F91" w:themeColor="accent1" w:themeShade="BF"/>
+          <w:spacing w:val="-2"/>
+        </w:rPr>
+        <w:t>i</w:t>
+      </w:r>
+      <w:r>
+        <w:rPr>
+          <w:rFonts w:ascii="Times New Roman" w:eastAsia="Times New Roman" w:hAnsi="Times New Roman" w:cs="Times New Roman"/>
+          <w:b/>
+          <w:bCs/>
+          <w:i/>
+          <w:color w:val="365F91" w:themeColor="accent1" w:themeShade="BF"/>
+        </w:rPr>
+        <w:t xml:space="preserve">gn </w:t>
+      </w:r>
+      <w:r>
+        <w:rPr>
+          <w:rFonts w:ascii="Times New Roman" w:eastAsia="Times New Roman" w:hAnsi="Times New Roman" w:cs="Times New Roman"/>
+          <w:b/>
+          <w:bCs/>
+          <w:i/>
+          <w:color w:val="365F91" w:themeColor="accent1" w:themeShade="BF"/>
+          <w:spacing w:val="-1"/>
+        </w:rPr>
+        <w:t>P</w:t>
+      </w:r>
+      <w:r>
+        <w:rPr>
+          <w:rFonts w:ascii="Times New Roman" w:eastAsia="Times New Roman" w:hAnsi="Times New Roman" w:cs="Times New Roman"/>
+          <w:b/>
+          <w:bCs/>
+          <w:i/>
+          <w:color w:val="365F91" w:themeColor="accent1" w:themeShade="BF"/>
+        </w:rPr>
+        <w:t>r</w:t>
+      </w:r>
+      <w:r>
+        <w:rPr>
+          <w:rFonts w:ascii="Times New Roman" w:eastAsia="Times New Roman" w:hAnsi="Times New Roman" w:cs="Times New Roman"/>
+          <w:b/>
+          <w:bCs/>
+          <w:i/>
+          <w:color w:val="365F91" w:themeColor="accent1" w:themeShade="BF"/>
+          <w:spacing w:val="-3"/>
+        </w:rPr>
+        <w:t>o</w:t>
+      </w:r>
+      <w:r>
+        <w:rPr>
+          <w:rFonts w:ascii="Times New Roman" w:eastAsia="Times New Roman" w:hAnsi="Times New Roman" w:cs="Times New Roman"/>
+          <w:b/>
+          <w:bCs/>
+          <w:i/>
+          <w:color w:val="365F91" w:themeColor="accent1" w:themeShade="BF"/>
+          <w:spacing w:val="1"/>
+        </w:rPr>
+        <w:t>j</w:t>
+      </w:r>
+      <w:r>
+        <w:rPr>
+          <w:rFonts w:ascii="Times New Roman" w:eastAsia="Times New Roman" w:hAnsi="Times New Roman" w:cs="Times New Roman"/>
+          <w:b/>
+          <w:bCs/>
+          <w:i/>
+          <w:color w:val="365F91" w:themeColor="accent1" w:themeShade="BF"/>
+        </w:rPr>
+        <w:t>e</w:t>
+      </w:r>
+      <w:r>
+        <w:rPr>
+          <w:rFonts w:ascii="Times New Roman" w:eastAsia="Times New Roman" w:hAnsi="Times New Roman" w:cs="Times New Roman"/>
+          <w:b/>
+          <w:bCs/>
+          <w:i/>
+          <w:color w:val="365F91" w:themeColor="accent1" w:themeShade="BF"/>
+          <w:spacing w:val="-2"/>
+        </w:rPr>
+        <w:t>c</w:t>
+      </w:r>
+      <w:r>
+        <w:rPr>
+          <w:rFonts w:ascii="Times New Roman" w:eastAsia="Times New Roman" w:hAnsi="Times New Roman" w:cs="Times New Roman"/>
+          <w:b/>
+          <w:bCs/>
+          <w:i/>
+          <w:color w:val="365F91" w:themeColor="accent1" w:themeShade="BF"/>
+          <w:spacing w:val="1"/>
+        </w:rPr>
+        <w:t>t</w:t>
+      </w:r>
+      <w:r>
+        <w:rPr>
+          <w:rFonts w:ascii="Times New Roman" w:eastAsia="Times New Roman" w:hAnsi="Times New Roman" w:cs="Times New Roman"/>
+          <w:i/>
+          <w:color w:val="365F91" w:themeColor="accent1" w:themeShade="BF"/>
+        </w:rPr>
+        <w:t>:</w:t>
+      </w:r>
+      <w:r>
+        <w:rPr>
+          <w:rFonts w:ascii="Times New Roman" w:eastAsia="Times New Roman" w:hAnsi="Times New Roman" w:cs="Times New Roman"/>
+          <w:i/>
+          <w:color w:val="365F91" w:themeColor="accent1" w:themeShade="BF"/>
+          <w:spacing w:val="-2"/>
+        </w:rPr>
+        <w:t xml:space="preserve"> </w:t>
+      </w:r>
+      <w:r>
+        <w:rPr>
+          <w:rFonts w:ascii="Times New Roman" w:eastAsia="Times New Roman" w:hAnsi="Times New Roman" w:cs="Times New Roman"/>
+          <w:i/>
+          <w:color w:val="365F91" w:themeColor="accent1" w:themeShade="BF"/>
+          <w:spacing w:val="1"/>
+        </w:rPr>
+        <w:t>M</w:t>
+      </w:r>
+      <w:r>
+        <w:rPr>
+          <w:rFonts w:ascii="Times New Roman" w:eastAsia="Times New Roman" w:hAnsi="Times New Roman" w:cs="Times New Roman"/>
+          <w:i/>
+          <w:color w:val="365F91" w:themeColor="accent1" w:themeShade="BF"/>
+          <w:spacing w:val="-2"/>
+        </w:rPr>
+        <w:t>e</w:t>
+      </w:r>
+      <w:r>
+        <w:rPr>
+          <w:rFonts w:ascii="Times New Roman" w:eastAsia="Times New Roman" w:hAnsi="Times New Roman" w:cs="Times New Roman"/>
+          <w:i/>
+          <w:color w:val="365F91" w:themeColor="accent1" w:themeShade="BF"/>
+        </w:rPr>
+        <w:t>chan</w:t>
+      </w:r>
+      <w:r>
+        <w:rPr>
+          <w:rFonts w:ascii="Times New Roman" w:eastAsia="Times New Roman" w:hAnsi="Times New Roman" w:cs="Times New Roman"/>
+          <w:i/>
+          <w:color w:val="365F91" w:themeColor="accent1" w:themeShade="BF"/>
+          <w:spacing w:val="-2"/>
+        </w:rPr>
+        <w:t>i</w:t>
+      </w:r>
+      <w:r>
+        <w:rPr>
+          <w:rFonts w:ascii="Times New Roman" w:eastAsia="Times New Roman" w:hAnsi="Times New Roman" w:cs="Times New Roman"/>
+          <w:i/>
+          <w:color w:val="365F91" w:themeColor="accent1" w:themeShade="BF"/>
+        </w:rPr>
+        <w:t>cal</w:t>
+      </w:r>
+      <w:r>
+        <w:rPr>
+          <w:rFonts w:ascii="Times New Roman" w:eastAsia="Times New Roman" w:hAnsi="Times New Roman" w:cs="Times New Roman"/>
+          <w:i/>
+          <w:color w:val="365F91" w:themeColor="accent1" w:themeShade="BF"/>
+          <w:spacing w:val="1"/>
+        </w:rPr>
+        <w:t xml:space="preserve"> </w:t>
+      </w:r>
+      <w:r>
+        <w:rPr>
+          <w:rFonts w:ascii="Times New Roman" w:eastAsia="Times New Roman" w:hAnsi="Times New Roman" w:cs="Times New Roman"/>
+          <w:i/>
+          <w:color w:val="365F91" w:themeColor="accent1" w:themeShade="BF"/>
+          <w:spacing w:val="-3"/>
+        </w:rPr>
+        <w:t>E</w:t>
+      </w:r>
+      <w:r>
+        <w:rPr>
+          <w:rFonts w:ascii="Times New Roman" w:eastAsia="Times New Roman" w:hAnsi="Times New Roman" w:cs="Times New Roman"/>
+          <w:i/>
+          <w:color w:val="365F91" w:themeColor="accent1" w:themeShade="BF"/>
+        </w:rPr>
+        <w:t>ng</w:t>
+      </w:r>
+      <w:r>
+        <w:rPr>
+          <w:rFonts w:ascii="Times New Roman" w:eastAsia="Times New Roman" w:hAnsi="Times New Roman" w:cs="Times New Roman"/>
+          <w:i/>
+          <w:color w:val="365F91" w:themeColor="accent1" w:themeShade="BF"/>
+          <w:spacing w:val="1"/>
+        </w:rPr>
+        <w:t>i</w:t>
+      </w:r>
+      <w:r>
+        <w:rPr>
+          <w:rFonts w:ascii="Times New Roman" w:eastAsia="Times New Roman" w:hAnsi="Times New Roman" w:cs="Times New Roman"/>
+          <w:i/>
+          <w:color w:val="365F91" w:themeColor="accent1" w:themeShade="BF"/>
+          <w:spacing w:val="-3"/>
+        </w:rPr>
+        <w:t>n</w:t>
+      </w:r>
+      <w:r>
+        <w:rPr>
+          <w:rFonts w:ascii="Times New Roman" w:eastAsia="Times New Roman" w:hAnsi="Times New Roman" w:cs="Times New Roman"/>
+          <w:i/>
+          <w:color w:val="365F91" w:themeColor="accent1" w:themeShade="BF"/>
+        </w:rPr>
+        <w:t>ee</w:t>
+      </w:r>
+      <w:r>
+        <w:rPr>
+          <w:rFonts w:ascii="Times New Roman" w:eastAsia="Times New Roman" w:hAnsi="Times New Roman" w:cs="Times New Roman"/>
+          <w:i/>
+          <w:color w:val="365F91" w:themeColor="accent1" w:themeShade="BF"/>
+          <w:spacing w:val="-2"/>
+        </w:rPr>
+        <w:t>r</w:t>
+      </w:r>
+      <w:r>
+        <w:rPr>
+          <w:rFonts w:ascii="Times New Roman" w:eastAsia="Times New Roman" w:hAnsi="Times New Roman" w:cs="Times New Roman"/>
+          <w:i/>
+          <w:color w:val="365F91" w:themeColor="accent1" w:themeShade="BF"/>
+          <w:spacing w:val="1"/>
+        </w:rPr>
+        <w:t>i</w:t>
+      </w:r>
+      <w:r>
+        <w:rPr>
+          <w:rFonts w:ascii="Times New Roman" w:eastAsia="Times New Roman" w:hAnsi="Times New Roman" w:cs="Times New Roman"/>
+          <w:i/>
+          <w:color w:val="365F91" w:themeColor="accent1" w:themeShade="BF"/>
+        </w:rPr>
+        <w:t xml:space="preserve">ng </w:t>
+      </w:r>
+      <w:r>
+        <w:rPr>
+          <w:rFonts w:ascii="Times New Roman" w:eastAsia="Times New Roman" w:hAnsi="Times New Roman" w:cs="Times New Roman"/>
+          <w:i/>
+          <w:color w:val="365F91" w:themeColor="accent1" w:themeShade="BF"/>
+          <w:spacing w:val="-1"/>
+        </w:rPr>
+        <w:t>D</w:t>
+      </w:r>
+      <w:r>
+        <w:rPr>
+          <w:rFonts w:ascii="Times New Roman" w:eastAsia="Times New Roman" w:hAnsi="Times New Roman" w:cs="Times New Roman"/>
+          <w:i/>
+          <w:color w:val="365F91" w:themeColor="accent1" w:themeShade="BF"/>
+          <w:spacing w:val="-2"/>
+        </w:rPr>
+        <w:t>e</w:t>
+      </w:r>
+      <w:r>
+        <w:rPr>
+          <w:rFonts w:ascii="Times New Roman" w:eastAsia="Times New Roman" w:hAnsi="Times New Roman" w:cs="Times New Roman"/>
+          <w:i/>
+          <w:color w:val="365F91" w:themeColor="accent1" w:themeShade="BF"/>
+        </w:rPr>
+        <w:t>s</w:t>
+      </w:r>
+      <w:r>
+        <w:rPr>
+          <w:rFonts w:ascii="Times New Roman" w:eastAsia="Times New Roman" w:hAnsi="Times New Roman" w:cs="Times New Roman"/>
+          <w:i/>
+          <w:color w:val="365F91" w:themeColor="accent1" w:themeShade="BF"/>
+          <w:spacing w:val="-2"/>
+        </w:rPr>
+        <w:t>i</w:t>
+      </w:r>
+      <w:r>
+        <w:rPr>
+          <w:rFonts w:ascii="Times New Roman" w:eastAsia="Times New Roman" w:hAnsi="Times New Roman" w:cs="Times New Roman"/>
+          <w:i/>
+          <w:color w:val="365F91" w:themeColor="accent1" w:themeShade="BF"/>
+        </w:rPr>
+        <w:t>gn S</w:t>
+      </w:r>
+      <w:r>
+        <w:rPr>
+          <w:rFonts w:ascii="Times New Roman" w:eastAsia="Times New Roman" w:hAnsi="Times New Roman" w:cs="Times New Roman"/>
+          <w:i/>
+          <w:color w:val="365F91" w:themeColor="accent1" w:themeShade="BF"/>
+          <w:spacing w:val="1"/>
+        </w:rPr>
+        <w:t>t</w:t>
+      </w:r>
+      <w:r>
+        <w:rPr>
+          <w:rFonts w:ascii="Times New Roman" w:eastAsia="Times New Roman" w:hAnsi="Times New Roman" w:cs="Times New Roman"/>
+          <w:i/>
+          <w:color w:val="365F91" w:themeColor="accent1" w:themeShade="BF"/>
+        </w:rPr>
+        <w:t>u</w:t>
+      </w:r>
+      <w:r>
+        <w:rPr>
+          <w:rFonts w:ascii="Times New Roman" w:eastAsia="Times New Roman" w:hAnsi="Times New Roman" w:cs="Times New Roman"/>
+          <w:i/>
+          <w:color w:val="365F91" w:themeColor="accent1" w:themeShade="BF"/>
+          <w:spacing w:val="-3"/>
+        </w:rPr>
+        <w:t>d</w:t>
+      </w:r>
+      <w:r>
+        <w:rPr>
+          <w:rFonts w:ascii="Times New Roman" w:eastAsia="Times New Roman" w:hAnsi="Times New Roman" w:cs="Times New Roman"/>
+          <w:i/>
+          <w:color w:val="365F91" w:themeColor="accent1" w:themeShade="BF"/>
+        </w:rPr>
+        <w:t>ent</w:t>
+      </w:r>
+      <w:r>
+        <w:rPr>
+          <w:rFonts w:ascii="Times New Roman" w:eastAsia="Times New Roman" w:hAnsi="Times New Roman" w:cs="Times New Roman"/>
+          <w:i/>
+          <w:color w:val="365F91" w:themeColor="accent1" w:themeShade="BF"/>
+          <w:spacing w:val="-2"/>
+        </w:rPr>
+        <w:t xml:space="preserve"> </w:t>
+      </w:r>
+      <w:r>
+        <w:rPr>
+          <w:rFonts w:ascii="Times New Roman" w:eastAsia="Times New Roman" w:hAnsi="Times New Roman" w:cs="Times New Roman"/>
+          <w:i/>
+          <w:color w:val="365F91" w:themeColor="accent1" w:themeShade="BF"/>
+        </w:rPr>
+        <w:t>und</w:t>
+      </w:r>
+      <w:r>
+        <w:rPr>
+          <w:rFonts w:ascii="Times New Roman" w:eastAsia="Times New Roman" w:hAnsi="Times New Roman" w:cs="Times New Roman"/>
+          <w:i/>
+          <w:color w:val="365F91" w:themeColor="accent1" w:themeShade="BF"/>
+          <w:spacing w:val="-2"/>
+        </w:rPr>
+        <w:t>e</w:t>
+      </w:r>
+      <w:r>
+        <w:rPr>
+          <w:rFonts w:ascii="Times New Roman" w:eastAsia="Times New Roman" w:hAnsi="Times New Roman" w:cs="Times New Roman"/>
+          <w:i/>
+          <w:color w:val="365F91" w:themeColor="accent1" w:themeShade="BF"/>
+        </w:rPr>
+        <w:t xml:space="preserve">r </w:t>
+      </w:r>
+      <w:r>
+        <w:rPr>
+          <w:rFonts w:ascii="Times New Roman" w:eastAsia="Times New Roman" w:hAnsi="Times New Roman" w:cs="Times New Roman"/>
+          <w:i/>
+          <w:color w:val="365F91" w:themeColor="accent1" w:themeShade="BF"/>
+          <w:spacing w:val="-1"/>
+        </w:rPr>
+        <w:t>P</w:t>
+      </w:r>
+      <w:r>
+        <w:rPr>
+          <w:rFonts w:ascii="Times New Roman" w:eastAsia="Times New Roman" w:hAnsi="Times New Roman" w:cs="Times New Roman"/>
+          <w:i/>
+          <w:color w:val="365F91" w:themeColor="accent1" w:themeShade="BF"/>
+        </w:rPr>
+        <w:t>r</w:t>
+      </w:r>
+      <w:r>
+        <w:rPr>
+          <w:rFonts w:ascii="Times New Roman" w:eastAsia="Times New Roman" w:hAnsi="Times New Roman" w:cs="Times New Roman"/>
+          <w:i/>
+          <w:color w:val="365F91" w:themeColor="accent1" w:themeShade="BF"/>
+          <w:spacing w:val="-3"/>
+        </w:rPr>
+        <w:t>o</w:t>
+      </w:r>
+      <w:r>
+        <w:rPr>
+          <w:rFonts w:ascii="Times New Roman" w:eastAsia="Times New Roman" w:hAnsi="Times New Roman" w:cs="Times New Roman"/>
+          <w:i/>
+          <w:color w:val="365F91" w:themeColor="accent1" w:themeShade="BF"/>
+          <w:spacing w:val="1"/>
+        </w:rPr>
+        <w:t>f</w:t>
+      </w:r>
+      <w:r>
+        <w:rPr>
+          <w:rFonts w:ascii="Times New Roman" w:eastAsia="Times New Roman" w:hAnsi="Times New Roman" w:cs="Times New Roman"/>
+          <w:i/>
+          <w:color w:val="365F91" w:themeColor="accent1" w:themeShade="BF"/>
+        </w:rPr>
+        <w:t>e</w:t>
+      </w:r>
+      <w:r>
+        <w:rPr>
+          <w:rFonts w:ascii="Times New Roman" w:eastAsia="Times New Roman" w:hAnsi="Times New Roman" w:cs="Times New Roman"/>
+          <w:i/>
+          <w:color w:val="365F91" w:themeColor="accent1" w:themeShade="BF"/>
+          <w:spacing w:val="-2"/>
+        </w:rPr>
+        <w:t>s</w:t>
+      </w:r>
+      <w:r>
+        <w:rPr>
+          <w:rFonts w:ascii="Times New Roman" w:eastAsia="Times New Roman" w:hAnsi="Times New Roman" w:cs="Times New Roman"/>
+          <w:i/>
+          <w:color w:val="365F91" w:themeColor="accent1" w:themeShade="BF"/>
+        </w:rPr>
+        <w:t>sor</w:t>
+      </w:r>
+      <w:r>
+        <w:rPr>
+          <w:rFonts w:ascii="Times New Roman" w:eastAsia="Times New Roman" w:hAnsi="Times New Roman" w:cs="Times New Roman"/>
+          <w:i/>
+          <w:color w:val="365F91" w:themeColor="accent1" w:themeShade="BF"/>
+          <w:spacing w:val="-2"/>
+        </w:rPr>
+        <w:t xml:space="preserve"> </w:t>
+      </w:r>
+      <w:proofErr w:type="spellStart"/>
+      <w:r>
+        <w:rPr>
+          <w:rFonts w:ascii="Times New Roman" w:eastAsia="Times New Roman" w:hAnsi="Times New Roman" w:cs="Times New Roman"/>
+          <w:i/>
+          <w:color w:val="365F91" w:themeColor="accent1" w:themeShade="BF"/>
+          <w:spacing w:val="-1"/>
+        </w:rPr>
+        <w:t>F</w:t>
+      </w:r>
+      <w:r>
+        <w:rPr>
+          <w:rFonts w:ascii="Times New Roman" w:eastAsia="Times New Roman" w:hAnsi="Times New Roman" w:cs="Times New Roman"/>
+          <w:i/>
+          <w:color w:val="365F91" w:themeColor="accent1" w:themeShade="BF"/>
+        </w:rPr>
+        <w:t>a</w:t>
+      </w:r>
+      <w:r>
+        <w:rPr>
+          <w:rFonts w:ascii="Times New Roman" w:eastAsia="Times New Roman" w:hAnsi="Times New Roman" w:cs="Times New Roman"/>
+          <w:i/>
+          <w:color w:val="365F91" w:themeColor="accent1" w:themeShade="BF"/>
+          <w:spacing w:val="1"/>
+        </w:rPr>
+        <w:t>t</w:t>
+      </w:r>
+      <w:r>
+        <w:rPr>
+          <w:rFonts w:ascii="Times New Roman" w:eastAsia="Times New Roman" w:hAnsi="Times New Roman" w:cs="Times New Roman"/>
+          <w:i/>
+          <w:color w:val="365F91" w:themeColor="accent1" w:themeShade="BF"/>
+        </w:rPr>
+        <w:t>hi</w:t>
+      </w:r>
+      <w:proofErr w:type="spellEnd"/>
+      <w:r>
+        <w:rPr>
+          <w:rFonts w:ascii="Times New Roman" w:eastAsia="Times New Roman" w:hAnsi="Times New Roman" w:cs="Times New Roman"/>
+          <w:i/>
+          <w:color w:val="365F91" w:themeColor="accent1" w:themeShade="BF"/>
+          <w:spacing w:val="-2"/>
+        </w:rPr>
+        <w:t xml:space="preserve"> </w:t>
+      </w:r>
+      <w:proofErr w:type="spellStart"/>
+      <w:r>
+        <w:rPr>
+          <w:rFonts w:ascii="Times New Roman" w:eastAsia="Times New Roman" w:hAnsi="Times New Roman" w:cs="Times New Roman"/>
+          <w:i/>
+          <w:color w:val="365F91" w:themeColor="accent1" w:themeShade="BF"/>
+          <w:spacing w:val="-1"/>
+        </w:rPr>
+        <w:t>G</w:t>
+      </w:r>
+      <w:r>
+        <w:rPr>
+          <w:rFonts w:ascii="Times New Roman" w:eastAsia="Times New Roman" w:hAnsi="Times New Roman" w:cs="Times New Roman"/>
+          <w:i/>
+          <w:color w:val="365F91" w:themeColor="accent1" w:themeShade="BF"/>
+        </w:rPr>
+        <w:t>horb</w:t>
+      </w:r>
+      <w:r>
+        <w:rPr>
+          <w:rFonts w:ascii="Times New Roman" w:eastAsia="Times New Roman" w:hAnsi="Times New Roman" w:cs="Times New Roman"/>
+          <w:i/>
+          <w:color w:val="365F91" w:themeColor="accent1" w:themeShade="BF"/>
+          <w:spacing w:val="-2"/>
+        </w:rPr>
+        <w:t>e</w:t>
+      </w:r>
+      <w:r>
+        <w:rPr>
+          <w:rFonts w:ascii="Times New Roman" w:eastAsia="Times New Roman" w:hAnsi="Times New Roman" w:cs="Times New Roman"/>
+          <w:i/>
+          <w:color w:val="365F91" w:themeColor="accent1" w:themeShade="BF"/>
+        </w:rPr>
+        <w:t>l</w:t>
+      </w:r>
+      <w:proofErr w:type="spellEnd"/>
+    </w:p>
+    <w:p>
+      <w:pPr>
+        <w:pStyle w:val="Heading2"/>
+        <w:numPr>
+          <w:ilvl w:val="0"/>
+          <w:numId w:val="1"/>
+        </w:numPr>
+        <w:tabs>
+          <w:tab w:val="left" w:pos="672"/>
+        </w:tabs>
+        <w:spacing w:before="0" w:line="252" w:lineRule="exact"/>
+        <w:ind w:right="1279"/>
+        <w:rPr>
+          <w:rFonts w:cs="Times New Roman"/>
+          <w:b w:val="0"/>
+          <w:bCs w:val="0"/>
+          <w:color w:val="595959" w:themeColor="text1" w:themeTint="A6"/>
+        </w:rPr>
+      </w:pPr>
+      <w:r>
+        <w:rPr>
+          <w:rFonts w:cs="Times New Roman"/>
+          <w:color w:val="595959" w:themeColor="text1" w:themeTint="A6"/>
+          <w:spacing w:val="-1"/>
+        </w:rPr>
+        <w:t>L</w:t>
+      </w:r>
+      <w:r>
+        <w:rPr>
+          <w:rFonts w:cs="Times New Roman"/>
+          <w:color w:val="595959" w:themeColor="text1" w:themeTint="A6"/>
+        </w:rPr>
+        <w:t>ed a se</w:t>
+      </w:r>
+      <w:r>
+        <w:rPr>
+          <w:rFonts w:cs="Times New Roman"/>
+          <w:color w:val="595959" w:themeColor="text1" w:themeTint="A6"/>
+          <w:spacing w:val="-3"/>
+        </w:rPr>
+        <w:t>n</w:t>
+      </w:r>
+      <w:r>
+        <w:rPr>
+          <w:rFonts w:cs="Times New Roman"/>
+          <w:color w:val="595959" w:themeColor="text1" w:themeTint="A6"/>
+          <w:spacing w:val="1"/>
+        </w:rPr>
+        <w:t>i</w:t>
+      </w:r>
+      <w:r>
+        <w:rPr>
+          <w:rFonts w:cs="Times New Roman"/>
+          <w:color w:val="595959" w:themeColor="text1" w:themeTint="A6"/>
+        </w:rPr>
+        <w:t xml:space="preserve">or </w:t>
+      </w:r>
+      <w:r>
+        <w:rPr>
+          <w:rFonts w:cs="Times New Roman"/>
+          <w:color w:val="595959" w:themeColor="text1" w:themeTint="A6"/>
+          <w:spacing w:val="-3"/>
+        </w:rPr>
+        <w:t>d</w:t>
+      </w:r>
+      <w:r>
+        <w:rPr>
+          <w:rFonts w:cs="Times New Roman"/>
+          <w:color w:val="595959" w:themeColor="text1" w:themeTint="A6"/>
+        </w:rPr>
+        <w:t>es</w:t>
+      </w:r>
+      <w:r>
+        <w:rPr>
+          <w:rFonts w:cs="Times New Roman"/>
+          <w:color w:val="595959" w:themeColor="text1" w:themeTint="A6"/>
+          <w:spacing w:val="-2"/>
+        </w:rPr>
+        <w:t>i</w:t>
+      </w:r>
+      <w:r>
+        <w:rPr>
+          <w:rFonts w:cs="Times New Roman"/>
+          <w:color w:val="595959" w:themeColor="text1" w:themeTint="A6"/>
+        </w:rPr>
+        <w:t xml:space="preserve">gn </w:t>
+      </w:r>
+      <w:r>
+        <w:rPr>
+          <w:rFonts w:cs="Times New Roman"/>
+          <w:color w:val="595959" w:themeColor="text1" w:themeTint="A6"/>
+          <w:spacing w:val="-1"/>
+        </w:rPr>
+        <w:t>p</w:t>
+      </w:r>
+      <w:r>
+        <w:rPr>
+          <w:rFonts w:cs="Times New Roman"/>
+          <w:color w:val="595959" w:themeColor="text1" w:themeTint="A6"/>
+        </w:rPr>
+        <w:t>r</w:t>
+      </w:r>
+      <w:r>
+        <w:rPr>
+          <w:rFonts w:cs="Times New Roman"/>
+          <w:color w:val="595959" w:themeColor="text1" w:themeTint="A6"/>
+          <w:spacing w:val="-3"/>
+        </w:rPr>
+        <w:t>o</w:t>
+      </w:r>
+      <w:r>
+        <w:rPr>
+          <w:rFonts w:cs="Times New Roman"/>
+          <w:color w:val="595959" w:themeColor="text1" w:themeTint="A6"/>
+          <w:spacing w:val="1"/>
+        </w:rPr>
+        <w:t>j</w:t>
+      </w:r>
+      <w:r>
+        <w:rPr>
+          <w:rFonts w:cs="Times New Roman"/>
+          <w:color w:val="595959" w:themeColor="text1" w:themeTint="A6"/>
+          <w:spacing w:val="-2"/>
+        </w:rPr>
+        <w:t>e</w:t>
+      </w:r>
+      <w:r>
+        <w:rPr>
+          <w:rFonts w:cs="Times New Roman"/>
+          <w:color w:val="595959" w:themeColor="text1" w:themeTint="A6"/>
+        </w:rPr>
+        <w:t>ct</w:t>
+      </w:r>
+      <w:r>
+        <w:rPr>
+          <w:rFonts w:cs="Times New Roman"/>
+          <w:color w:val="595959" w:themeColor="text1" w:themeTint="A6"/>
+          <w:spacing w:val="1"/>
+        </w:rPr>
+        <w:t xml:space="preserve"> t</w:t>
+      </w:r>
+      <w:r>
+        <w:rPr>
+          <w:rFonts w:cs="Times New Roman"/>
+          <w:color w:val="595959" w:themeColor="text1" w:themeTint="A6"/>
+        </w:rPr>
+        <w:t>o</w:t>
+      </w:r>
+      <w:r>
+        <w:rPr>
+          <w:rFonts w:cs="Times New Roman"/>
+          <w:color w:val="595959" w:themeColor="text1" w:themeTint="A6"/>
+          <w:spacing w:val="-2"/>
+        </w:rPr>
+        <w:t xml:space="preserve"> </w:t>
+      </w:r>
+      <w:r>
+        <w:rPr>
+          <w:rFonts w:cs="Times New Roman"/>
+          <w:color w:val="595959" w:themeColor="text1" w:themeTint="A6"/>
+          <w:spacing w:val="-1"/>
+        </w:rPr>
+        <w:t>CAD model</w:t>
+      </w:r>
+      <w:r>
+        <w:rPr>
+          <w:rFonts w:cs="Times New Roman"/>
+          <w:color w:val="595959" w:themeColor="text1" w:themeTint="A6"/>
+        </w:rPr>
+        <w:t xml:space="preserve"> a</w:t>
+      </w:r>
+      <w:r>
+        <w:rPr>
+          <w:rFonts w:cs="Times New Roman"/>
+          <w:color w:val="595959" w:themeColor="text1" w:themeTint="A6"/>
+          <w:spacing w:val="-1"/>
+        </w:rPr>
+        <w:t>n</w:t>
+      </w:r>
+      <w:r>
+        <w:rPr>
+          <w:rFonts w:cs="Times New Roman"/>
+          <w:color w:val="595959" w:themeColor="text1" w:themeTint="A6"/>
+        </w:rPr>
+        <w:t>d</w:t>
+      </w:r>
+      <w:r>
+        <w:rPr>
+          <w:rFonts w:cs="Times New Roman"/>
+          <w:color w:val="595959" w:themeColor="text1" w:themeTint="A6"/>
+          <w:spacing w:val="-3"/>
+        </w:rPr>
+        <w:t xml:space="preserve"> </w:t>
+      </w:r>
+      <w:r>
+        <w:rPr>
+          <w:rFonts w:cs="Times New Roman"/>
+          <w:color w:val="595959" w:themeColor="text1" w:themeTint="A6"/>
+        </w:rPr>
+        <w:t>co</w:t>
+      </w:r>
+      <w:r>
+        <w:rPr>
+          <w:rFonts w:cs="Times New Roman"/>
+          <w:color w:val="595959" w:themeColor="text1" w:themeTint="A6"/>
+          <w:spacing w:val="-1"/>
+        </w:rPr>
+        <w:t>n</w:t>
+      </w:r>
+      <w:r>
+        <w:rPr>
+          <w:rFonts w:cs="Times New Roman"/>
+          <w:color w:val="595959" w:themeColor="text1" w:themeTint="A6"/>
+          <w:spacing w:val="-2"/>
+        </w:rPr>
+        <w:t>s</w:t>
+      </w:r>
+      <w:r>
+        <w:rPr>
+          <w:rFonts w:cs="Times New Roman"/>
+          <w:color w:val="595959" w:themeColor="text1" w:themeTint="A6"/>
+          <w:spacing w:val="1"/>
+        </w:rPr>
+        <w:t>t</w:t>
+      </w:r>
+      <w:r>
+        <w:rPr>
+          <w:rFonts w:cs="Times New Roman"/>
+          <w:color w:val="595959" w:themeColor="text1" w:themeTint="A6"/>
+        </w:rPr>
+        <w:t>r</w:t>
+      </w:r>
+      <w:r>
+        <w:rPr>
+          <w:rFonts w:cs="Times New Roman"/>
+          <w:color w:val="595959" w:themeColor="text1" w:themeTint="A6"/>
+          <w:spacing w:val="-1"/>
+        </w:rPr>
+        <w:t>u</w:t>
+      </w:r>
+      <w:r>
+        <w:rPr>
+          <w:rFonts w:cs="Times New Roman"/>
+          <w:color w:val="595959" w:themeColor="text1" w:themeTint="A6"/>
+          <w:spacing w:val="-2"/>
+        </w:rPr>
+        <w:t>c</w:t>
+      </w:r>
+      <w:r>
+        <w:rPr>
+          <w:rFonts w:cs="Times New Roman"/>
+          <w:color w:val="595959" w:themeColor="text1" w:themeTint="A6"/>
+        </w:rPr>
+        <w:t>t</w:t>
+      </w:r>
+      <w:r>
+        <w:rPr>
+          <w:rFonts w:cs="Times New Roman"/>
+          <w:color w:val="595959" w:themeColor="text1" w:themeTint="A6"/>
+          <w:spacing w:val="-2"/>
+        </w:rPr>
+        <w:t xml:space="preserve"> </w:t>
+      </w:r>
+      <w:r>
+        <w:rPr>
+          <w:rFonts w:cs="Times New Roman"/>
+          <w:color w:val="595959" w:themeColor="text1" w:themeTint="A6"/>
+        </w:rPr>
+        <w:t>a ro</w:t>
+      </w:r>
+      <w:r>
+        <w:rPr>
+          <w:rFonts w:cs="Times New Roman"/>
+          <w:color w:val="595959" w:themeColor="text1" w:themeTint="A6"/>
+          <w:spacing w:val="-1"/>
+        </w:rPr>
+        <w:t>b</w:t>
+      </w:r>
+      <w:r>
+        <w:rPr>
+          <w:rFonts w:cs="Times New Roman"/>
+          <w:color w:val="595959" w:themeColor="text1" w:themeTint="A6"/>
+        </w:rPr>
+        <w:t>ot</w:t>
+      </w:r>
+      <w:r>
+        <w:rPr>
+          <w:rFonts w:cs="Times New Roman"/>
+          <w:color w:val="595959" w:themeColor="text1" w:themeTint="A6"/>
+          <w:spacing w:val="-2"/>
+        </w:rPr>
+        <w:t xml:space="preserve"> </w:t>
+      </w:r>
+      <w:r>
+        <w:rPr>
+          <w:rFonts w:cs="Times New Roman"/>
+          <w:color w:val="595959" w:themeColor="text1" w:themeTint="A6"/>
+        </w:rPr>
+        <w:t>a</w:t>
+      </w:r>
+      <w:r>
+        <w:rPr>
+          <w:rFonts w:cs="Times New Roman"/>
+          <w:color w:val="595959" w:themeColor="text1" w:themeTint="A6"/>
+          <w:spacing w:val="-1"/>
+        </w:rPr>
+        <w:t>b</w:t>
+      </w:r>
+      <w:r>
+        <w:rPr>
+          <w:rFonts w:cs="Times New Roman"/>
+          <w:color w:val="595959" w:themeColor="text1" w:themeTint="A6"/>
+          <w:spacing w:val="-2"/>
+        </w:rPr>
+        <w:t>l</w:t>
+      </w:r>
+      <w:r>
+        <w:rPr>
+          <w:rFonts w:cs="Times New Roman"/>
+          <w:color w:val="595959" w:themeColor="text1" w:themeTint="A6"/>
+        </w:rPr>
+        <w:t xml:space="preserve">e </w:t>
+      </w:r>
+      <w:r>
+        <w:rPr>
+          <w:rFonts w:cs="Times New Roman"/>
+          <w:color w:val="595959" w:themeColor="text1" w:themeTint="A6"/>
+          <w:spacing w:val="1"/>
+        </w:rPr>
+        <w:t>t</w:t>
+      </w:r>
+      <w:r>
+        <w:rPr>
+          <w:rFonts w:cs="Times New Roman"/>
+          <w:color w:val="595959" w:themeColor="text1" w:themeTint="A6"/>
+        </w:rPr>
+        <w:t xml:space="preserve">o </w:t>
+      </w:r>
+      <w:r>
+        <w:rPr>
+          <w:rFonts w:cs="Times New Roman"/>
+          <w:color w:val="595959" w:themeColor="text1" w:themeTint="A6"/>
+          <w:spacing w:val="-3"/>
+        </w:rPr>
+        <w:t>n</w:t>
+      </w:r>
+      <w:r>
+        <w:rPr>
+          <w:rFonts w:cs="Times New Roman"/>
+          <w:color w:val="595959" w:themeColor="text1" w:themeTint="A6"/>
+        </w:rPr>
+        <w:t>av</w:t>
+      </w:r>
+      <w:r>
+        <w:rPr>
+          <w:rFonts w:cs="Times New Roman"/>
+          <w:color w:val="595959" w:themeColor="text1" w:themeTint="A6"/>
+          <w:spacing w:val="1"/>
+        </w:rPr>
+        <w:t>i</w:t>
+      </w:r>
+      <w:r>
+        <w:rPr>
+          <w:rFonts w:cs="Times New Roman"/>
+          <w:color w:val="595959" w:themeColor="text1" w:themeTint="A6"/>
+          <w:spacing w:val="-3"/>
+        </w:rPr>
+        <w:t>g</w:t>
+      </w:r>
+      <w:r>
+        <w:rPr>
+          <w:rFonts w:cs="Times New Roman"/>
+          <w:color w:val="595959" w:themeColor="text1" w:themeTint="A6"/>
+        </w:rPr>
+        <w:t>a</w:t>
+      </w:r>
+      <w:r>
+        <w:rPr>
+          <w:rFonts w:cs="Times New Roman"/>
+          <w:color w:val="595959" w:themeColor="text1" w:themeTint="A6"/>
+          <w:spacing w:val="1"/>
+        </w:rPr>
+        <w:t>t</w:t>
+      </w:r>
+      <w:r>
+        <w:rPr>
+          <w:rFonts w:cs="Times New Roman"/>
+          <w:color w:val="595959" w:themeColor="text1" w:themeTint="A6"/>
+        </w:rPr>
+        <w:t xml:space="preserve">e </w:t>
+      </w:r>
+      <w:r>
+        <w:rPr>
+          <w:rFonts w:cs="Times New Roman"/>
+          <w:color w:val="595959" w:themeColor="text1" w:themeTint="A6"/>
+          <w:spacing w:val="-3"/>
+        </w:rPr>
+        <w:t>p</w:t>
+      </w:r>
+      <w:r>
+        <w:rPr>
+          <w:rFonts w:cs="Times New Roman"/>
+          <w:color w:val="595959" w:themeColor="text1" w:themeTint="A6"/>
+          <w:spacing w:val="1"/>
+        </w:rPr>
+        <w:t>i</w:t>
+      </w:r>
+      <w:r>
+        <w:rPr>
+          <w:rFonts w:cs="Times New Roman"/>
+          <w:color w:val="595959" w:themeColor="text1" w:themeTint="A6"/>
+          <w:spacing w:val="-1"/>
+        </w:rPr>
+        <w:t>p</w:t>
+      </w:r>
+      <w:r>
+        <w:rPr>
+          <w:rFonts w:cs="Times New Roman"/>
+          <w:color w:val="595959" w:themeColor="text1" w:themeTint="A6"/>
+        </w:rPr>
+        <w:t>e</w:t>
+      </w:r>
+      <w:r>
+        <w:rPr>
+          <w:rFonts w:cs="Times New Roman"/>
+          <w:color w:val="595959" w:themeColor="text1" w:themeTint="A6"/>
+          <w:spacing w:val="-2"/>
+        </w:rPr>
+        <w:t>l</w:t>
+      </w:r>
+      <w:r>
+        <w:rPr>
+          <w:rFonts w:cs="Times New Roman"/>
+          <w:color w:val="595959" w:themeColor="text1" w:themeTint="A6"/>
+          <w:spacing w:val="1"/>
+        </w:rPr>
+        <w:t>i</w:t>
+      </w:r>
+      <w:r>
+        <w:rPr>
+          <w:rFonts w:cs="Times New Roman"/>
+          <w:color w:val="595959" w:themeColor="text1" w:themeTint="A6"/>
+          <w:spacing w:val="-1"/>
+        </w:rPr>
+        <w:t>n</w:t>
+      </w:r>
+      <w:r>
+        <w:rPr>
+          <w:rFonts w:cs="Times New Roman"/>
+          <w:color w:val="595959" w:themeColor="text1" w:themeTint="A6"/>
+          <w:spacing w:val="-2"/>
+        </w:rPr>
+        <w:t>e</w:t>
+      </w:r>
+      <w:r>
+        <w:rPr>
+          <w:rFonts w:cs="Times New Roman"/>
+          <w:color w:val="595959" w:themeColor="text1" w:themeTint="A6"/>
+        </w:rPr>
+        <w:t>s</w:t>
+      </w:r>
+    </w:p>
+    <w:p>
+      <w:pPr>
+        <w:pStyle w:val="BodyText"/>
+        <w:numPr>
+          <w:ilvl w:val="2"/>
+          <w:numId w:val="1"/>
+        </w:numPr>
+        <w:tabs>
+          <w:tab w:val="left" w:pos="977"/>
+        </w:tabs>
+        <w:spacing w:before="12"/>
+        <w:ind w:left="977"/>
+        <w:rPr>
+          <w:rFonts w:cs="Times New Roman"/>
+          <w:color w:val="595959" w:themeColor="text1" w:themeTint="A6"/>
+        </w:rPr>
+      </w:pPr>
+      <w:r>
+        <w:rPr>
+          <w:rFonts w:cs="Times New Roman"/>
+          <w:color w:val="595959" w:themeColor="text1" w:themeTint="A6"/>
+        </w:rPr>
+        <w:t>Project lead for engineer team responsible for appropriating duties, setting deadlines, and  documenting</w:t>
+      </w:r>
+    </w:p>
+    <w:p>
+      <w:pPr>
+        <w:pStyle w:val="BodyText"/>
+        <w:numPr>
+          <w:ilvl w:val="1"/>
+          <w:numId w:val="1"/>
+        </w:numPr>
+        <w:tabs>
+          <w:tab w:val="left" w:pos="977"/>
+        </w:tabs>
+        <w:ind w:left="977"/>
+        <w:rPr>
+          <w:rFonts w:cs="Times New Roman"/>
+          <w:color w:val="595959" w:themeColor="text1" w:themeTint="A6"/>
+        </w:rPr>
+      </w:pPr>
+      <w:r>
+        <w:rPr>
+          <w:rFonts w:cs="Times New Roman"/>
+          <w:color w:val="595959" w:themeColor="text1" w:themeTint="A6"/>
+          <w:spacing w:val="-1"/>
+        </w:rPr>
+        <w:t>Designed robotic device focusing on a simple and flexible model able to drive through a 90˚ pipe turn</w:t>
+      </w:r>
+    </w:p>
+    <w:p>
+      <w:pPr>
+        <w:pStyle w:val="BodyText"/>
+        <w:numPr>
+          <w:ilvl w:val="1"/>
+          <w:numId w:val="1"/>
+        </w:numPr>
+        <w:tabs>
+          <w:tab w:val="left" w:pos="977"/>
+        </w:tabs>
+        <w:ind w:left="977"/>
+        <w:rPr>
+          <w:rFonts w:cs="Times New Roman"/>
+          <w:color w:val="595959" w:themeColor="text1" w:themeTint="A6"/>
+        </w:rPr>
+      </w:pPr>
+      <w:r>
+        <w:rPr>
+          <w:rFonts w:cs="Times New Roman"/>
+          <w:color w:val="595959" w:themeColor="text1" w:themeTint="A6"/>
+          <w:spacing w:val="-1"/>
+        </w:rPr>
+        <w:t>Developed sonar sensors for determining</w:t>
+      </w:r>
+      <w:bookmarkStart w:id="0" w:name="_GoBack"/>
+      <w:bookmarkEnd w:id="0"/>
+      <w:r>
+        <w:rPr>
+          <w:rFonts w:cs="Times New Roman"/>
+          <w:color w:val="595959" w:themeColor="text1" w:themeTint="A6"/>
+          <w:spacing w:val="-1"/>
+        </w:rPr>
+        <w:t xml:space="preserve"> pipe geometry and translating this to intelligent turning</w:t>
+      </w:r>
+    </w:p>
+    <w:p>
+      <w:pPr>
+        <w:pStyle w:val="BodyText"/>
+        <w:numPr>
+          <w:ilvl w:val="1"/>
+          <w:numId w:val="1"/>
+        </w:numPr>
+        <w:tabs>
+          <w:tab w:val="left" w:pos="977"/>
+        </w:tabs>
+        <w:ind w:left="977"/>
+        <w:rPr>
+          <w:rFonts w:cs="Times New Roman"/>
+          <w:color w:val="595959" w:themeColor="text1" w:themeTint="A6"/>
+        </w:rPr>
+      </w:pPr>
+      <w:r>
+        <w:rPr>
+          <w:rFonts w:cs="Times New Roman"/>
+          <w:color w:val="595959" w:themeColor="text1" w:themeTint="A6"/>
+          <w:spacing w:val="-1"/>
+        </w:rPr>
+        <w:t>Presented results to investors through elevator pitches, booth discussions, and PowerPoint talks</w:t>
+      </w:r>
+    </w:p>
+    <w:p>
+      <w:pPr>
+        <w:pStyle w:val="BodyText"/>
+        <w:numPr>
+          <w:ilvl w:val="1"/>
+          <w:numId w:val="1"/>
+        </w:numPr>
+        <w:tabs>
+          <w:tab w:val="left" w:pos="977"/>
+        </w:tabs>
+        <w:ind w:left="977"/>
+        <w:rPr>
+          <w:rFonts w:cs="Times New Roman"/>
+          <w:color w:val="595959" w:themeColor="text1" w:themeTint="A6"/>
+        </w:rPr>
+      </w:pPr>
+      <w:r>
+        <w:rPr>
+          <w:rFonts w:cs="Times New Roman"/>
+          <w:color w:val="595959" w:themeColor="text1" w:themeTint="A6"/>
+          <w:spacing w:val="-1"/>
+        </w:rPr>
+        <w:t>Awarded $500 National Instruments design prize for success of design</w:t>
       </w:r>
     </w:p>
     <w:p>
@@ -6819,16 +7996,7 @@
           <w:rFonts w:cs="Times New Roman"/>
           <w:color w:val="595959" w:themeColor="text1" w:themeTint="A6"/>
         </w:rPr>
-        <w:t xml:space="preserve">Single Page Apps, AJAX, Angular Animate, </w:t>
-      </w:r>
-      <w:bookmarkStart w:id="0" w:name="_GoBack"/>
-      <w:bookmarkEnd w:id="0"/>
-      <w:r>
-        <w:rPr>
-          <w:rFonts w:cs="Times New Roman"/>
-          <w:color w:val="595959" w:themeColor="text1" w:themeTint="A6"/>
-        </w:rPr>
-        <w:t xml:space="preserve">Angular Router, </w:t>
+        <w:t xml:space="preserve">Single Page Apps, AJAX, Angular Animate, Angular Router, </w:t>
       </w:r>
       <w:r>
         <w:rPr>
@@ -8018,7 +9186,7 @@
 </file>
 
 <file path=customXml/itemProps1.xml><?xml version="1.0" encoding="utf-8"?>
-<ds:datastoreItem xmlns:ds="http://schemas.openxmlformats.org/officeDocument/2006/customXml" ds:itemID="{2BD66DFA-605F-408E-B8E1-161DCEDD96E0}">
+<ds:datastoreItem xmlns:ds="http://schemas.openxmlformats.org/officeDocument/2006/customXml" ds:itemID="{5D3578A9-354A-446D-B627-0131495A5B2E}">
   <ds:schemaRefs>
     <ds:schemaRef ds:uri="http://schemas.openxmlformats.org/officeDocument/2006/bibliography"/>
   </ds:schemaRefs>

</xml_diff>